<commit_message>
another test with mceegi.
</commit_message>
<xml_diff>
--- a/This is a test document.docx
+++ b/This is a test document.docx
@@ -17,6 +17,12 @@
     <w:p>
       <w:r>
         <w:t>Hello world!</w:t>
+      </w:r>
+    </w:p>
+    <w:p/>
+    <w:p>
+      <w:r>
+        <w:t>Hello switzerland.</w:t>
       </w:r>
       <w:bookmarkStart w:id="0" w:name="_GoBack"/>
       <w:bookmarkEnd w:id="0"/>

</xml_diff>